<commit_message>
Enhance of graph, new game mechanics file
</commit_message>
<xml_diff>
--- a/Об игровой механике.docx
+++ b/Об игровой механике.docx
@@ -66,9 +66,23 @@
     <w:p>
       <w:pPr>
         <w:pStyle w:val="1"/>
+        <w:rPr>
+          <w:lang w:val="ru-RU"/>
+        </w:rPr>
+      </w:pPr>
+      <w:r>
+        <w:rPr>
+          <w:lang w:val="ru-RU"/>
+        </w:rPr>
+        <w:t>Фазы хода.</w:t>
+      </w:r>
+    </w:p>
+    <w:p>
+      <w:pPr>
+        <w:pStyle w:val="a7"/>
         <w:numPr>
           <w:ilvl w:val="0"/>
-          <w:numId w:val="2"/>
+          <w:numId w:val="9"/>
         </w:numPr>
         <w:rPr>
           <w:lang w:val="ru-RU"/>
@@ -78,135 +92,246 @@
         <w:rPr>
           <w:lang w:val="ru-RU"/>
         </w:rPr>
-        <w:t>Базовая структура</w:t>
+        <w:t xml:space="preserve">Начисление денег. </w:t>
+      </w:r>
+      <w:r>
+        <w:t>(Acquire phase)</w:t>
       </w:r>
     </w:p>
     <w:p>
       <w:pPr>
-        <w:rPr>
-          <w:lang w:val="ru-RU"/>
-        </w:rPr>
-      </w:pPr>
-      <w:r>
-        <w:rPr>
-          <w:lang w:val="ru-RU"/>
-        </w:rPr>
-        <w:t xml:space="preserve">Несколько игроков (или игроки и ИИ) </w:t>
-      </w:r>
-      <w:r>
-        <w:rPr>
-          <w:lang w:val="ru-RU"/>
-        </w:rPr>
-        <w:t>соревнуются друг между другом за контроль карты</w:t>
-      </w:r>
-      <w:r>
-        <w:rPr>
-          <w:lang w:val="ru-RU"/>
-        </w:rPr>
-        <w:t>. Они параллельно производят действия в рамках фазы хода. Как только все игроки завершат фазу, игра передвигается к следующей фазе. Когда последняя фаза хода завершена игра переходит к следующему ходу. Все действия производятся на карте.</w:t>
+        <w:pStyle w:val="a7"/>
+        <w:numPr>
+          <w:ilvl w:val="0"/>
+          <w:numId w:val="9"/>
+        </w:numPr>
+        <w:rPr>
+          <w:lang w:val="ru-RU"/>
+        </w:rPr>
+      </w:pPr>
+      <w:r>
+        <w:rPr>
+          <w:lang w:val="ru-RU"/>
+        </w:rPr>
+        <w:t>Оплата</w:t>
+      </w:r>
+      <w:r>
+        <w:rPr>
+          <w:lang w:val="ru-RU"/>
+        </w:rPr>
+        <w:t xml:space="preserve"> существующих</w:t>
+      </w:r>
+      <w:r>
+        <w:rPr>
+          <w:lang w:val="ru-RU"/>
+        </w:rPr>
+        <w:t xml:space="preserve"> войск</w:t>
+      </w:r>
+      <w:r>
+        <w:rPr>
+          <w:lang w:val="ru-RU"/>
+        </w:rPr>
+        <w:t xml:space="preserve"> </w:t>
+      </w:r>
+      <w:r>
+        <w:rPr>
+          <w:lang w:val="ru-RU"/>
+        </w:rPr>
+        <w:t>(</w:t>
+      </w:r>
+      <w:r>
+        <w:t>Forage</w:t>
+      </w:r>
+      <w:r>
+        <w:rPr>
+          <w:lang w:val="ru-RU"/>
+        </w:rPr>
+        <w:t xml:space="preserve"> </w:t>
+      </w:r>
+      <w:r>
+        <w:t>phase</w:t>
+      </w:r>
+      <w:r>
+        <w:rPr>
+          <w:lang w:val="ru-RU"/>
+        </w:rPr>
+        <w:t>)</w:t>
       </w:r>
     </w:p>
     <w:p>
       <w:pPr>
-        <w:rPr>
-          <w:lang w:val="ru-RU"/>
-        </w:rPr>
-      </w:pPr>
-      <w:r>
-        <w:rPr>
-          <w:lang w:val="ru-RU"/>
-        </w:rPr>
-        <w:t>Фазы хода</w:t>
-      </w:r>
-      <w:r>
-        <w:rPr>
-          <w:lang w:val="ru-RU"/>
-        </w:rPr>
-        <w:t>:</w:t>
+        <w:pStyle w:val="a7"/>
+        <w:numPr>
+          <w:ilvl w:val="0"/>
+          <w:numId w:val="9"/>
+        </w:numPr>
+        <w:rPr>
+          <w:lang w:val="ru-RU"/>
+        </w:rPr>
+      </w:pPr>
+      <w:r>
+        <w:rPr>
+          <w:lang w:val="ru-RU"/>
+        </w:rPr>
+        <w:t>Игроки параллельно выполняют экономические действия.</w:t>
+      </w:r>
+      <w:r>
+        <w:rPr>
+          <w:lang w:val="ru-RU"/>
+        </w:rPr>
+        <w:t xml:space="preserve"> (</w:t>
+      </w:r>
+      <w:r>
+        <w:t>Build Order phase)</w:t>
       </w:r>
     </w:p>
     <w:p>
       <w:pPr>
-        <w:rPr>
-          <w:lang w:val="ru-RU"/>
-        </w:rPr>
-      </w:pPr>
-      <w:r>
-        <w:rPr>
-          <w:lang w:val="ru-RU"/>
-        </w:rPr>
-        <w:t>1) Игроки вы</w:t>
-      </w:r>
-      <w:r>
-        <w:rPr>
-          <w:lang w:val="ru-RU"/>
-        </w:rPr>
-        <w:t>полняют экономические действия.</w:t>
+        <w:pStyle w:val="a7"/>
+        <w:numPr>
+          <w:ilvl w:val="0"/>
+          <w:numId w:val="9"/>
+        </w:numPr>
+        <w:rPr>
+          <w:lang w:val="ru-RU"/>
+        </w:rPr>
+      </w:pPr>
+      <w:r>
+        <w:rPr>
+          <w:lang w:val="ru-RU"/>
+        </w:rPr>
+        <w:t>Игроки параллельно отдают приказы солдатам</w:t>
+      </w:r>
+      <w:r>
+        <w:rPr>
+          <w:lang w:val="ru-RU"/>
+        </w:rPr>
+        <w:t xml:space="preserve"> (</w:t>
+      </w:r>
+      <w:r>
+        <w:t>Army</w:t>
+      </w:r>
+      <w:r>
+        <w:rPr>
+          <w:lang w:val="ru-RU"/>
+        </w:rPr>
+        <w:t xml:space="preserve"> </w:t>
+      </w:r>
+      <w:r>
+        <w:t>Order</w:t>
+      </w:r>
+      <w:r>
+        <w:rPr>
+          <w:lang w:val="ru-RU"/>
+        </w:rPr>
+        <w:t xml:space="preserve"> </w:t>
+      </w:r>
+      <w:r>
+        <w:t>phase</w:t>
+      </w:r>
+      <w:r>
+        <w:rPr>
+          <w:lang w:val="ru-RU"/>
+        </w:rPr>
+        <w:t>)</w:t>
       </w:r>
     </w:p>
     <w:p>
       <w:pPr>
-        <w:rPr>
-          <w:lang w:val="ru-RU"/>
-        </w:rPr>
-      </w:pPr>
-      <w:r>
-        <w:rPr>
-          <w:lang w:val="ru-RU"/>
-        </w:rPr>
-        <w:t>2) Игроки отдают приказы армии.</w:t>
+        <w:pStyle w:val="a7"/>
+        <w:numPr>
+          <w:ilvl w:val="0"/>
+          <w:numId w:val="9"/>
+        </w:numPr>
+        <w:rPr>
+          <w:lang w:val="ru-RU"/>
+        </w:rPr>
+      </w:pPr>
+      <w:r>
+        <w:rPr>
+          <w:lang w:val="ru-RU"/>
+        </w:rPr>
+        <w:t>Войска всех игроков одновременно двигаются, воюют и т. д.</w:t>
+      </w:r>
+      <w:r>
+        <w:rPr>
+          <w:lang w:val="ru-RU"/>
+        </w:rPr>
+        <w:t xml:space="preserve"> (</w:t>
+      </w:r>
+      <w:r>
+        <w:t>Move</w:t>
+      </w:r>
+      <w:r>
+        <w:rPr>
+          <w:lang w:val="ru-RU"/>
+        </w:rPr>
+        <w:t xml:space="preserve"> </w:t>
+      </w:r>
+      <w:r>
+        <w:t>phase</w:t>
+      </w:r>
+      <w:r>
+        <w:rPr>
+          <w:lang w:val="ru-RU"/>
+        </w:rPr>
+        <w:t>)</w:t>
       </w:r>
     </w:p>
     <w:p>
       <w:pPr>
-        <w:rPr>
-          <w:lang w:val="ru-RU"/>
-        </w:rPr>
-      </w:pPr>
-      <w:r>
-        <w:rPr>
-          <w:lang w:val="ru-RU"/>
-        </w:rPr>
-        <w:t>3) Армии</w:t>
-      </w:r>
-      <w:r>
-        <w:rPr>
-          <w:lang w:val="ru-RU"/>
-        </w:rPr>
-        <w:t xml:space="preserve"> всех игроко</w:t>
-      </w:r>
-      <w:r>
-        <w:rPr>
-          <w:lang w:val="ru-RU"/>
-        </w:rPr>
-        <w:t xml:space="preserve">в параллельно начинают выполнять </w:t>
-      </w:r>
-      <w:proofErr w:type="spellStart"/>
-      <w:r>
-        <w:rPr>
-          <w:lang w:val="ru-RU"/>
-        </w:rPr>
-        <w:t>приказаные</w:t>
-      </w:r>
-      <w:proofErr w:type="spellEnd"/>
-      <w:r>
-        <w:rPr>
-          <w:lang w:val="ru-RU"/>
-        </w:rPr>
-        <w:t xml:space="preserve"> действия. При этом они тратят фураж.</w:t>
+        <w:pStyle w:val="a7"/>
+        <w:numPr>
+          <w:ilvl w:val="0"/>
+          <w:numId w:val="9"/>
+        </w:numPr>
+        <w:rPr>
+          <w:lang w:val="ru-RU"/>
+        </w:rPr>
+      </w:pPr>
+      <w:r>
+        <w:rPr>
+          <w:lang w:val="ru-RU"/>
+        </w:rPr>
+        <w:t>Все купленные игроками объекты и войска появляются на карте</w:t>
+      </w:r>
+      <w:r>
+        <w:rPr>
+          <w:lang w:val="ru-RU"/>
+        </w:rPr>
+        <w:t xml:space="preserve"> (</w:t>
+      </w:r>
+      <w:r>
+        <w:t>Spawn</w:t>
+      </w:r>
+      <w:r>
+        <w:rPr>
+          <w:lang w:val="ru-RU"/>
+        </w:rPr>
+        <w:t xml:space="preserve"> </w:t>
+      </w:r>
+      <w:r>
+        <w:t>phase</w:t>
+      </w:r>
+      <w:r>
+        <w:rPr>
+          <w:lang w:val="ru-RU"/>
+        </w:rPr>
+        <w:t>)</w:t>
       </w:r>
     </w:p>
     <w:p>
       <w:pPr>
-        <w:rPr>
-          <w:lang w:val="ru-RU"/>
-        </w:rPr>
-      </w:pPr>
-      <w:r>
-        <w:rPr>
-          <w:lang w:val="ru-RU"/>
-        </w:rPr>
-        <w:t>4) По итогу измененной ситуации на карте игрокам начисляются деньги.</w:t>
+        <w:pStyle w:val="1"/>
+        <w:rPr>
+          <w:lang w:val="ru-RU"/>
+        </w:rPr>
+      </w:pPr>
+      <w:r>
+        <w:rPr>
+          <w:lang w:val="ru-RU"/>
+        </w:rPr>
+        <w:t>Правила начисления денег</w:t>
       </w:r>
     </w:p>
     <w:p>
@@ -219,292 +344,542 @@
         <w:rPr>
           <w:lang w:val="ru-RU"/>
         </w:rPr>
-        <w:t xml:space="preserve">5) На карте появляются </w:t>
-      </w:r>
-      <w:proofErr w:type="spellStart"/>
-      <w:r>
-        <w:rPr>
-          <w:lang w:val="ru-RU"/>
-        </w:rPr>
-        <w:t>купленые</w:t>
-      </w:r>
-      <w:proofErr w:type="spellEnd"/>
-      <w:r>
-        <w:rPr>
-          <w:lang w:val="ru-RU"/>
-        </w:rPr>
-        <w:t xml:space="preserve"> войска. Существующие войска получают жалование. </w:t>
-      </w:r>
-      <w:proofErr w:type="spellStart"/>
-      <w:r>
-        <w:rPr>
-          <w:lang w:val="ru-RU"/>
-        </w:rPr>
-        <w:t>Использованый</w:t>
-      </w:r>
-      <w:proofErr w:type="spellEnd"/>
-      <w:r>
-        <w:rPr>
-          <w:lang w:val="ru-RU"/>
-        </w:rPr>
-        <w:t xml:space="preserve"> фураж подлежит пополнению.</w:t>
+        <w:t>Вся карта делится на провинции – города или села. Села генерируют сырье. Города переделывают его в</w:t>
+      </w:r>
+      <w:r>
+        <w:rPr>
+          <w:lang w:val="ru-RU"/>
+        </w:rPr>
+        <w:t xml:space="preserve"> деньги</w:t>
+      </w:r>
+      <w:r>
+        <w:rPr>
+          <w:lang w:val="ru-RU"/>
+        </w:rPr>
+        <w:t>.</w:t>
       </w:r>
     </w:p>
     <w:p>
       <w:pPr>
-        <w:pStyle w:val="1"/>
-        <w:numPr>
-          <w:ilvl w:val="0"/>
-          <w:numId w:val="2"/>
-        </w:numPr>
-        <w:rPr>
-          <w:lang w:val="ru-RU"/>
-        </w:rPr>
-      </w:pPr>
-      <w:r>
-        <w:rPr>
-          <w:lang w:val="ru-RU"/>
-        </w:rPr>
-        <w:t>Карта. Войска. Локации</w:t>
+        <w:rPr>
+          <w:lang w:val="ru-RU"/>
+        </w:rPr>
+      </w:pPr>
+      <w:r>
+        <w:rPr>
+          <w:lang w:val="ru-RU"/>
+        </w:rPr>
+        <w:t xml:space="preserve">Провинция имеет население. Если провинция – село, то оно генерирует </w:t>
+      </w:r>
+      <w:r>
+        <w:t>S</w:t>
+      </w:r>
+      <w:r>
+        <w:rPr>
+          <w:lang w:val="ru-RU"/>
+        </w:rPr>
+        <w:t xml:space="preserve"> </w:t>
+      </w:r>
+      <w:r>
+        <w:rPr>
+          <w:lang w:val="ru-RU"/>
+        </w:rPr>
+        <w:t>=</w:t>
+      </w:r>
+      <w:r>
+        <w:rPr>
+          <w:lang w:val="ru-RU"/>
+        </w:rPr>
+        <w:t xml:space="preserve"> </w:t>
+      </w:r>
+      <w:r>
+        <w:t>P</w:t>
+      </w:r>
+      <w:r>
+        <w:rPr>
+          <w:lang w:val="ru-RU"/>
+        </w:rPr>
+        <w:t xml:space="preserve"> (</w:t>
+      </w:r>
+      <w:r>
+        <w:rPr>
+          <w:lang w:val="ru-RU"/>
+        </w:rPr>
+        <w:t>численность населения села</w:t>
+      </w:r>
+      <w:r>
+        <w:rPr>
+          <w:lang w:val="ru-RU"/>
+        </w:rPr>
+        <w:t xml:space="preserve">) сырья. Это сырье двигается по дорогам в города. До городов доходит </w:t>
+      </w:r>
+      <w:r>
+        <w:t>S</w:t>
+      </w:r>
+      <w:r>
+        <w:rPr>
+          <w:lang w:val="ru-RU"/>
+        </w:rPr>
+        <w:t>г</w:t>
+      </w:r>
+      <w:r>
+        <w:rPr>
+          <w:lang w:val="ru-RU"/>
+        </w:rPr>
+        <w:t xml:space="preserve"> = </w:t>
+      </w:r>
+      <w:r>
+        <w:t>Sum</w:t>
+      </w:r>
+      <w:r>
+        <w:rPr>
+          <w:lang w:val="ru-RU"/>
+        </w:rPr>
+        <w:t xml:space="preserve"> </w:t>
+      </w:r>
+      <w:r>
+        <w:t>E</w:t>
+      </w:r>
+      <w:r>
+        <w:rPr>
+          <w:lang w:val="ru-RU"/>
+        </w:rPr>
+        <w:t xml:space="preserve"> (пропускная способность дорог)</w:t>
+      </w:r>
+      <w:r>
+        <w:rPr>
+          <w:lang w:val="ru-RU"/>
+        </w:rPr>
+        <w:t xml:space="preserve"> </w:t>
+      </w:r>
+      <w:r>
+        <w:rPr>
+          <w:lang w:val="ru-RU"/>
+        </w:rPr>
+        <w:t>сырья</w:t>
+      </w:r>
+      <w:r>
+        <w:rPr>
+          <w:lang w:val="ru-RU"/>
+        </w:rPr>
+        <w:t xml:space="preserve">. Город может обработать </w:t>
+      </w:r>
+      <w:r>
+        <w:t>F</w:t>
+      </w:r>
+      <w:r>
+        <w:rPr>
+          <w:lang w:val="ru-RU"/>
+        </w:rPr>
+        <w:t xml:space="preserve"> </w:t>
+      </w:r>
+      <w:r>
+        <w:rPr>
+          <w:lang w:val="ru-RU"/>
+        </w:rPr>
+        <w:t xml:space="preserve">= </w:t>
+      </w:r>
+      <w:r>
+        <w:t>P</w:t>
+      </w:r>
+      <w:r>
+        <w:rPr>
+          <w:lang w:val="ru-RU"/>
+        </w:rPr>
+        <w:t xml:space="preserve"> </w:t>
+      </w:r>
+      <w:r>
+        <w:rPr>
+          <w:lang w:val="ru-RU"/>
+        </w:rPr>
+        <w:t>(</w:t>
+      </w:r>
+      <w:r>
+        <w:rPr>
+          <w:lang w:val="ru-RU"/>
+        </w:rPr>
+        <w:t xml:space="preserve">численность </w:t>
+      </w:r>
+      <w:r>
+        <w:rPr>
+          <w:lang w:val="ru-RU"/>
+        </w:rPr>
+        <w:t>населения города</w:t>
+      </w:r>
+      <w:r>
+        <w:rPr>
+          <w:lang w:val="ru-RU"/>
+        </w:rPr>
+        <w:t>)</w:t>
+      </w:r>
+      <w:r>
+        <w:rPr>
+          <w:lang w:val="ru-RU"/>
+        </w:rPr>
+        <w:t>.</w:t>
+      </w:r>
+      <w:r>
+        <w:rPr>
+          <w:lang w:val="ru-RU"/>
+        </w:rPr>
+        <w:t xml:space="preserve"> Итого на счет игрока перечисляется </w:t>
+      </w:r>
+      <w:r>
+        <w:t>E</w:t>
+      </w:r>
+      <w:r>
+        <w:rPr>
+          <w:lang w:val="ru-RU"/>
+        </w:rPr>
+        <w:t xml:space="preserve"> </w:t>
+      </w:r>
+      <w:r>
+        <w:rPr>
+          <w:lang w:val="ru-RU"/>
+        </w:rPr>
+        <w:t xml:space="preserve">денег. </w:t>
+      </w:r>
+      <w:r>
+        <w:t>S</w:t>
+      </w:r>
+      <w:r>
+        <w:rPr>
+          <w:lang w:val="ru-RU"/>
+        </w:rPr>
+        <w:t xml:space="preserve">г – </w:t>
+      </w:r>
+      <w:r>
+        <w:t>E</w:t>
+      </w:r>
+      <w:r>
+        <w:rPr>
+          <w:lang w:val="ru-RU"/>
+        </w:rPr>
+        <w:t xml:space="preserve"> </w:t>
+      </w:r>
+      <w:r>
+        <w:rPr>
+          <w:lang w:val="ru-RU"/>
+        </w:rPr>
+        <w:t xml:space="preserve">= </w:t>
+      </w:r>
+      <w:r>
+        <w:t>O</w:t>
+      </w:r>
+      <w:r>
+        <w:rPr>
+          <w:lang w:val="ru-RU"/>
+        </w:rPr>
+        <w:t xml:space="preserve"> </w:t>
+      </w:r>
+      <w:r>
+        <w:rPr>
+          <w:lang w:val="ru-RU"/>
+        </w:rPr>
+        <w:t>– остаток сырья в городе. Этот остаток сырья перечисляется в банк армии.</w:t>
       </w:r>
     </w:p>
     <w:p>
       <w:pPr>
-        <w:rPr>
-          <w:lang w:val="ru-RU"/>
-        </w:rPr>
-      </w:pPr>
-      <w:r>
-        <w:rPr>
-          <w:lang w:val="ru-RU"/>
-        </w:rPr>
-        <w:t xml:space="preserve">Вся карта делится на провинции. Две </w:t>
-      </w:r>
-      <w:r>
-        <w:rPr>
-          <w:lang w:val="ru-RU"/>
-        </w:rPr>
-        <w:t xml:space="preserve">любые </w:t>
-      </w:r>
-      <w:r>
-        <w:rPr>
-          <w:lang w:val="ru-RU"/>
-        </w:rPr>
-        <w:t xml:space="preserve">провинции либо имеют связь, либо не имеют таковой. Провинция содержит войска и </w:t>
-      </w:r>
-      <w:r>
-        <w:rPr>
-          <w:lang w:val="ru-RU"/>
-        </w:rPr>
-        <w:t>может содержать н</w:t>
-      </w:r>
-      <w:r>
-        <w:rPr>
-          <w:lang w:val="ru-RU"/>
-        </w:rPr>
-        <w:t>аселенны</w:t>
-      </w:r>
-      <w:r>
-        <w:rPr>
-          <w:lang w:val="ru-RU"/>
-        </w:rPr>
-        <w:t>й пункт</w:t>
-      </w:r>
-      <w:r>
-        <w:rPr>
-          <w:lang w:val="ru-RU"/>
-        </w:rPr>
-        <w:t>. Войска могут передвигаться между провинц</w:t>
-      </w:r>
-      <w:r>
-        <w:rPr>
-          <w:lang w:val="ru-RU"/>
-        </w:rPr>
-        <w:t>иями. Между населенными пунктами существуют дороги.</w:t>
+        <w:pStyle w:val="1"/>
+        <w:rPr>
+          <w:lang w:val="ru-RU"/>
+        </w:rPr>
+      </w:pPr>
+      <w:r>
+        <w:rPr>
+          <w:lang w:val="ru-RU"/>
+        </w:rPr>
+        <w:t>Оплата нанятых войск</w:t>
       </w:r>
     </w:p>
     <w:p>
       <w:pPr>
-        <w:pStyle w:val="1"/>
-        <w:numPr>
-          <w:ilvl w:val="0"/>
-          <w:numId w:val="2"/>
-        </w:numPr>
-        <w:rPr>
-          <w:lang w:val="ru-RU"/>
-        </w:rPr>
-      </w:pPr>
-      <w:r>
-        <w:rPr>
-          <w:lang w:val="ru-RU"/>
-        </w:rPr>
-        <w:t xml:space="preserve">Деньги. </w:t>
-      </w:r>
-      <w:r>
-        <w:rPr>
-          <w:lang w:val="ru-RU"/>
-        </w:rPr>
-        <w:t>Хутора. Села. Города</w:t>
-      </w:r>
-      <w:r>
-        <w:rPr>
-          <w:lang w:val="ru-RU"/>
-        </w:rPr>
-        <w:t>. Дороги</w:t>
+        <w:rPr>
+          <w:lang w:val="ru-RU"/>
+        </w:rPr>
+      </w:pPr>
+      <w:r>
+        <w:rPr>
+          <w:lang w:val="ru-RU"/>
+        </w:rPr>
+        <w:t xml:space="preserve">У каждого игрока есть свой счетчик лояльности войск и их оснащенности. Лояльность войск </w:t>
+      </w:r>
+      <w:r>
+        <w:t>L</w:t>
+      </w:r>
+      <w:r>
+        <w:rPr>
+          <w:lang w:val="ru-RU"/>
+        </w:rPr>
+        <w:t xml:space="preserve"> = </w:t>
+      </w:r>
+      <w:r>
+        <w:t>O</w:t>
+      </w:r>
+      <w:r>
+        <w:rPr>
+          <w:lang w:val="ru-RU"/>
+        </w:rPr>
+        <w:t xml:space="preserve"> - - </w:t>
+      </w:r>
+      <w:proofErr w:type="gramStart"/>
+      <w:r>
+        <w:t>Q</w:t>
+      </w:r>
+      <w:r>
+        <w:rPr>
+          <w:lang w:val="ru-RU"/>
+        </w:rPr>
+        <w:t>(</w:t>
+      </w:r>
+      <w:proofErr w:type="gramEnd"/>
+      <w:r>
+        <w:rPr>
+          <w:lang w:val="ru-RU"/>
+        </w:rPr>
+        <w:t xml:space="preserve">численность войск) обновляется каждый ход. Далее из бюджета согласно </w:t>
+      </w:r>
+      <w:proofErr w:type="gramStart"/>
+      <w:r>
+        <w:rPr>
+          <w:lang w:val="ru-RU"/>
+        </w:rPr>
+        <w:t>политике игрока</w:t>
+      </w:r>
+      <w:proofErr w:type="gramEnd"/>
+      <w:r>
+        <w:rPr>
+          <w:lang w:val="ru-RU"/>
+        </w:rPr>
+        <w:t xml:space="preserve"> выделяются деньги </w:t>
+      </w:r>
+      <w:r>
+        <w:rPr>
+          <w:lang w:val="ru-RU"/>
+        </w:rPr>
+        <w:t xml:space="preserve">в количестве </w:t>
+      </w:r>
+      <w:r>
+        <w:t>E</w:t>
+      </w:r>
+      <w:r>
+        <w:rPr>
+          <w:lang w:val="ru-RU"/>
+        </w:rPr>
+        <w:t>а.</w:t>
       </w:r>
       <w:r>
         <w:rPr>
           <w:lang w:val="ru-RU"/>
         </w:rPr>
         <w:t xml:space="preserve"> </w:t>
+      </w:r>
+      <w:r>
+        <w:rPr>
+          <w:lang w:val="ru-RU"/>
+        </w:rPr>
+        <w:t xml:space="preserve">Они сначала покрывают лояльность </w:t>
+      </w:r>
+      <w:r>
+        <w:t>L</w:t>
+      </w:r>
+      <w:r>
+        <w:rPr>
+          <w:lang w:val="ru-RU"/>
+        </w:rPr>
+        <w:t xml:space="preserve"> </w:t>
+      </w:r>
+      <w:r>
+        <w:rPr>
+          <w:lang w:val="ru-RU"/>
+        </w:rPr>
+        <w:t xml:space="preserve">до как минимум нулевого значения, потом если осталось, уходят в оснащение </w:t>
+      </w:r>
+      <w:r>
+        <w:rPr>
+          <w:lang w:val="ru-RU"/>
+        </w:rPr>
+        <w:t>(</w:t>
+      </w:r>
+      <w:r>
+        <w:t>B</w:t>
+      </w:r>
+      <w:r>
+        <w:rPr>
+          <w:lang w:val="ru-RU"/>
+        </w:rPr>
+        <w:t xml:space="preserve">) </w:t>
+      </w:r>
+      <w:r>
+        <w:rPr>
+          <w:lang w:val="ru-RU"/>
+        </w:rPr>
+        <w:t>и в лояльность пополам. Итого армия имеет две глобальные характеристики</w:t>
+      </w:r>
+      <w:r>
+        <w:rPr>
+          <w:lang w:val="ru-RU"/>
+        </w:rPr>
+        <w:t xml:space="preserve">: </w:t>
+      </w:r>
+      <w:r>
+        <w:t>L</w:t>
+      </w:r>
+      <w:r>
+        <w:rPr>
+          <w:lang w:val="ru-RU"/>
+        </w:rPr>
+        <w:t xml:space="preserve"> </w:t>
+      </w:r>
+      <w:r>
+        <w:rPr>
+          <w:lang w:val="ru-RU"/>
+        </w:rPr>
+        <w:t xml:space="preserve">лояльность и </w:t>
+      </w:r>
+      <w:r>
+        <w:t>B</w:t>
+      </w:r>
+      <w:r>
+        <w:rPr>
+          <w:lang w:val="ru-RU"/>
+        </w:rPr>
+        <w:t xml:space="preserve"> </w:t>
+      </w:r>
+      <w:r>
+        <w:rPr>
+          <w:lang w:val="ru-RU"/>
+        </w:rPr>
+        <w:t>оснащенность. Из них получается две производные характеристики</w:t>
+      </w:r>
+      <w:r>
+        <w:rPr>
+          <w:lang w:val="ru-RU"/>
+        </w:rPr>
+        <w:t xml:space="preserve">: </w:t>
+      </w:r>
+      <w:r>
+        <w:t>H</w:t>
+      </w:r>
+      <w:r>
+        <w:rPr>
+          <w:lang w:val="ru-RU"/>
+        </w:rPr>
+        <w:t xml:space="preserve">0 = </w:t>
+      </w:r>
+      <w:r>
+        <w:t>L</w:t>
+      </w:r>
+      <w:r>
+        <w:rPr>
+          <w:lang w:val="ru-RU"/>
+        </w:rPr>
+        <w:t>/</w:t>
+      </w:r>
+      <w:r>
+        <w:t>Q</w:t>
+      </w:r>
+      <w:r>
+        <w:rPr>
+          <w:lang w:val="ru-RU"/>
+        </w:rPr>
+        <w:t xml:space="preserve"> – </w:t>
+      </w:r>
+      <w:r>
+        <w:rPr>
+          <w:lang w:val="ru-RU"/>
+        </w:rPr>
+        <w:t>эффективность личного состава</w:t>
+      </w:r>
+      <w:r>
+        <w:rPr>
+          <w:lang w:val="ru-RU"/>
+        </w:rPr>
+        <w:t xml:space="preserve">. </w:t>
+      </w:r>
+      <w:r>
+        <w:t xml:space="preserve">H1 = </w:t>
+      </w:r>
+      <w:r>
+        <w:rPr>
+          <w:lang w:val="ru-RU"/>
+        </w:rPr>
+        <w:t>В</w:t>
+      </w:r>
+      <w:r>
+        <w:rPr>
+          <w:lang w:val="ru-RU"/>
+        </w:rPr>
+        <w:t>/</w:t>
+      </w:r>
+      <w:r>
+        <w:t>Q</w:t>
+      </w:r>
+      <w:r>
+        <w:rPr>
+          <w:lang w:val="ru-RU"/>
+        </w:rPr>
+        <w:t xml:space="preserve"> –</w:t>
+      </w:r>
+      <w:r>
+        <w:rPr>
+          <w:lang w:val="ru-RU"/>
+        </w:rPr>
+        <w:t xml:space="preserve"> эффективность офицерского состава.</w:t>
       </w:r>
     </w:p>
     <w:p>
       <w:pPr>
-        <w:rPr>
-          <w:lang w:val="ru-RU"/>
-        </w:rPr>
-      </w:pPr>
-      <w:r>
-        <w:rPr>
-          <w:lang w:val="ru-RU"/>
-        </w:rPr>
-        <w:t xml:space="preserve">Деньги игрок </w:t>
-      </w:r>
-      <w:proofErr w:type="gramStart"/>
-      <w:r>
-        <w:rPr>
-          <w:lang w:val="ru-RU"/>
-        </w:rPr>
-        <w:t>получает</w:t>
-      </w:r>
-      <w:proofErr w:type="gramEnd"/>
-      <w:r>
-        <w:rPr>
-          <w:lang w:val="ru-RU"/>
-        </w:rPr>
-        <w:t xml:space="preserve"> реализуя хлеб, муку и зерно</w:t>
-      </w:r>
-      <w:r>
-        <w:rPr>
-          <w:lang w:val="ru-RU"/>
-        </w:rPr>
-        <w:t xml:space="preserve"> (товары)</w:t>
-      </w:r>
-      <w:r>
-        <w:rPr>
-          <w:lang w:val="ru-RU"/>
-        </w:rPr>
-        <w:t>. Хлеб стоит дороже муки, а мука дороже зерна. Все населенные пункты делятся на хутора, села и г</w:t>
-      </w:r>
-      <w:r>
-        <w:rPr>
-          <w:lang w:val="ru-RU"/>
-        </w:rPr>
-        <w:t>орода</w:t>
-      </w:r>
-      <w:r>
-        <w:rPr>
-          <w:lang w:val="ru-RU"/>
-        </w:rPr>
-        <w:t xml:space="preserve">. Хутора производят зерно. В селах </w:t>
-      </w:r>
-      <w:r>
-        <w:rPr>
-          <w:lang w:val="ru-RU"/>
-        </w:rPr>
-        <w:t xml:space="preserve">из зерна </w:t>
-      </w:r>
-      <w:r>
-        <w:rPr>
-          <w:lang w:val="ru-RU"/>
-        </w:rPr>
-        <w:t xml:space="preserve">делают муку. В городах из муки делают хлеб. </w:t>
-      </w:r>
-      <w:r>
-        <w:rPr>
-          <w:lang w:val="ru-RU"/>
-        </w:rPr>
-        <w:t xml:space="preserve">Каждый населенный пункт имеет предел выработки того или иного товара. </w:t>
-      </w:r>
-      <w:r>
-        <w:rPr>
-          <w:lang w:val="ru-RU"/>
-        </w:rPr>
-        <w:t xml:space="preserve">Чтобы перевозить продукты между населенными пунктами используются дороги. Дороги ограничивают </w:t>
-      </w:r>
-      <w:r>
-        <w:rPr>
-          <w:lang w:val="ru-RU"/>
-        </w:rPr>
-        <w:t xml:space="preserve">объем </w:t>
-      </w:r>
-      <w:r>
-        <w:rPr>
-          <w:lang w:val="ru-RU"/>
-        </w:rPr>
-        <w:t>возможных перевозок</w:t>
-      </w:r>
-      <w:r>
-        <w:rPr>
-          <w:lang w:val="ru-RU"/>
-        </w:rPr>
-        <w:t>. Дороги можно улучшать чтобы увеличить предел перевозимого товара.</w:t>
-      </w:r>
-      <w:r>
-        <w:rPr>
-          <w:lang w:val="ru-RU"/>
-        </w:rPr>
-        <w:t xml:space="preserve"> Дорога строиться за один ход</w:t>
+        <w:pStyle w:val="1"/>
+        <w:rPr>
+          <w:lang w:val="ru-RU"/>
+        </w:rPr>
+      </w:pPr>
+      <w:r>
+        <w:rPr>
+          <w:lang w:val="ru-RU"/>
+        </w:rPr>
+        <w:t>Экономическая фаза</w:t>
       </w:r>
     </w:p>
     <w:p>
       <w:pPr>
-        <w:pStyle w:val="1"/>
-        <w:numPr>
-          <w:ilvl w:val="0"/>
-          <w:numId w:val="2"/>
-        </w:numPr>
-        <w:rPr>
-          <w:lang w:val="ru-RU"/>
-        </w:rPr>
-      </w:pPr>
-      <w:r>
-        <w:rPr>
-          <w:lang w:val="ru-RU"/>
-        </w:rPr>
-        <w:t>Войска.</w:t>
+        <w:rPr>
+          <w:lang w:val="ru-RU"/>
+        </w:rPr>
+      </w:pPr>
+      <w:r>
+        <w:rPr>
+          <w:lang w:val="ru-RU"/>
+        </w:rPr>
+        <w:t>Каждый игрок параллельно отдает приказы на постройку и улучшение дорог и увеличение численности населения сел</w:t>
+      </w:r>
+      <w:r>
+        <w:rPr>
+          <w:lang w:val="ru-RU"/>
+        </w:rPr>
+        <w:t>/</w:t>
+      </w:r>
+      <w:r>
+        <w:rPr>
+          <w:lang w:val="ru-RU"/>
+        </w:rPr>
+        <w:t>городов(дорого). Деньги тратятся мгновенно, постройки появляются в очереди на строительство, некоторые займут 1 ход, другие дольше.</w:t>
       </w:r>
     </w:p>
     <w:p>
       <w:pPr>
-        <w:rPr>
-          <w:lang w:val="ru-RU"/>
-        </w:rPr>
-      </w:pPr>
-      <w:r>
-        <w:rPr>
-          <w:lang w:val="ru-RU"/>
-        </w:rPr>
-        <w:t>Армии игроков организуются в подразделения. Только одно подразделение может находится в провинции</w:t>
-      </w:r>
-      <w:r>
-        <w:rPr>
-          <w:lang w:val="ru-RU"/>
-        </w:rPr>
-        <w:t>. Одним подразделением управляет</w:t>
-      </w:r>
-      <w:r>
-        <w:rPr>
-          <w:lang w:val="ru-RU"/>
-        </w:rPr>
-        <w:t xml:space="preserve"> один </w:t>
-      </w:r>
-      <w:r>
-        <w:rPr>
-          <w:lang w:val="ru-RU"/>
-        </w:rPr>
-        <w:t>командующий. Подразделения можно разделять и соединять.</w:t>
+        <w:pStyle w:val="1"/>
+        <w:rPr>
+          <w:lang w:val="ru-RU"/>
+        </w:rPr>
+      </w:pPr>
+      <w:r>
+        <w:rPr>
+          <w:lang w:val="ru-RU"/>
+        </w:rPr>
+        <w:t>Военная фаза</w:t>
       </w:r>
     </w:p>
     <w:p>
@@ -513,6 +888,331 @@
           <w:lang w:val="ru-RU"/>
         </w:rPr>
       </w:pPr>
+      <w:r>
+        <w:rPr>
+          <w:lang w:val="ru-RU"/>
+        </w:rPr>
+        <w:t>Игроки раздают приказы войскам. Существуют обычные и усиленные приказы. Усиленных приказов ограниченное количество</w:t>
+      </w:r>
+      <w:r>
+        <w:rPr>
+          <w:lang w:val="ru-RU"/>
+        </w:rPr>
+        <w:t xml:space="preserve"> </w:t>
+      </w:r>
+      <w:proofErr w:type="gramStart"/>
+      <w:r>
+        <w:rPr>
+          <w:lang w:val="ru-RU"/>
+        </w:rPr>
+        <w:t>( один</w:t>
+      </w:r>
+      <w:proofErr w:type="gramEnd"/>
+      <w:r>
+        <w:rPr>
+          <w:lang w:val="ru-RU"/>
+        </w:rPr>
+        <w:t xml:space="preserve"> )</w:t>
+      </w:r>
+      <w:r>
+        <w:rPr>
+          <w:lang w:val="ru-RU"/>
+        </w:rPr>
+        <w:t>.</w:t>
+      </w:r>
+    </w:p>
+    <w:p>
+      <w:pPr>
+        <w:rPr>
+          <w:lang w:val="ru-RU"/>
+        </w:rPr>
+      </w:pPr>
+      <w:r>
+        <w:rPr>
+          <w:lang w:val="ru-RU"/>
+        </w:rPr>
+        <w:t>Приказы действуют по принципу камень-ножницы-бумага. При этом усиленные приказы имеют устойчивость к оппозиционному действию.</w:t>
+      </w:r>
+    </w:p>
+    <w:p>
+      <w:pPr>
+        <w:rPr>
+          <w:lang w:val="ru-RU"/>
+        </w:rPr>
+      </w:pPr>
+      <w:r>
+        <w:rPr>
+          <w:lang w:val="ru-RU"/>
+        </w:rPr>
+        <w:lastRenderedPageBreak/>
+        <w:t xml:space="preserve">В зависимости от </w:t>
+      </w:r>
+      <w:r>
+        <w:t>H</w:t>
+      </w:r>
+      <w:r>
+        <w:rPr>
+          <w:lang w:val="ru-RU"/>
+        </w:rPr>
+        <w:t xml:space="preserve">0, </w:t>
+      </w:r>
+      <w:r>
+        <w:t>H</w:t>
+      </w:r>
+      <w:r>
+        <w:rPr>
+          <w:lang w:val="ru-RU"/>
+        </w:rPr>
+        <w:t xml:space="preserve">1 </w:t>
+      </w:r>
+      <w:r>
+        <w:rPr>
+          <w:lang w:val="ru-RU"/>
+        </w:rPr>
+        <w:t xml:space="preserve">им доступны разные приказы. В случае </w:t>
+      </w:r>
+      <w:r>
+        <w:t>H</w:t>
+      </w:r>
+      <w:r>
+        <w:rPr>
+          <w:lang w:val="ru-RU"/>
+        </w:rPr>
+        <w:t xml:space="preserve">0 </w:t>
+      </w:r>
+      <w:proofErr w:type="gramStart"/>
+      <w:r>
+        <w:rPr>
+          <w:lang w:val="ru-RU"/>
+        </w:rPr>
+        <w:t>&lt; -</w:t>
+      </w:r>
+      <w:proofErr w:type="gramEnd"/>
+      <w:r>
+        <w:rPr>
+          <w:lang w:val="ru-RU"/>
+        </w:rPr>
+        <w:t xml:space="preserve"> 1/2 </w:t>
+      </w:r>
+      <w:r>
+        <w:rPr>
+          <w:lang w:val="ru-RU"/>
+        </w:rPr>
+        <w:t xml:space="preserve">армии вообще не принимают никаких приказов. Н0 &lt; -3/4 армия принимает только приказы обороны. При </w:t>
+      </w:r>
+      <w:r>
+        <w:t>H</w:t>
+      </w:r>
+      <w:proofErr w:type="gramStart"/>
+      <w:r>
+        <w:rPr>
+          <w:lang w:val="ru-RU"/>
+        </w:rPr>
+        <w:t>0 &gt;</w:t>
+      </w:r>
+      <w:proofErr w:type="gramEnd"/>
+      <w:r>
+        <w:rPr>
+          <w:lang w:val="ru-RU"/>
+        </w:rPr>
+        <w:t xml:space="preserve"> 0 </w:t>
+      </w:r>
+      <w:r>
+        <w:rPr>
+          <w:lang w:val="ru-RU"/>
+        </w:rPr>
+        <w:t xml:space="preserve">возможны усиленные приказы. При этом коэффициент </w:t>
+      </w:r>
+      <w:r>
+        <w:t>H</w:t>
+      </w:r>
+      <w:proofErr w:type="gramStart"/>
+      <w:r>
+        <w:rPr>
+          <w:lang w:val="ru-RU"/>
+        </w:rPr>
+        <w:t>1</w:t>
+      </w:r>
+      <w:r>
+        <w:rPr>
+          <w:lang w:val="ru-RU"/>
+        </w:rPr>
+        <w:t xml:space="preserve"> </w:t>
+      </w:r>
+      <w:r>
+        <w:rPr>
+          <w:lang w:val="ru-RU"/>
+        </w:rPr>
+        <w:t>&gt;</w:t>
+      </w:r>
+      <w:proofErr w:type="gramEnd"/>
+      <w:r>
+        <w:rPr>
+          <w:lang w:val="ru-RU"/>
+        </w:rPr>
+        <w:t xml:space="preserve"> 1/</w:t>
+      </w:r>
+      <w:r>
+        <w:rPr>
+          <w:lang w:val="ru-RU"/>
+        </w:rPr>
+        <w:t>32</w:t>
+      </w:r>
+      <w:r>
+        <w:rPr>
+          <w:lang w:val="ru-RU"/>
+        </w:rPr>
+        <w:t xml:space="preserve"> </w:t>
+      </w:r>
+      <w:r>
+        <w:rPr>
+          <w:lang w:val="ru-RU"/>
+        </w:rPr>
+        <w:t xml:space="preserve">позволяет </w:t>
+      </w:r>
+      <w:r>
+        <w:rPr>
+          <w:lang w:val="ru-RU"/>
+        </w:rPr>
+        <w:t xml:space="preserve">брать специальные приказы которые выполняются раньше чем вражеские. </w:t>
+      </w:r>
+      <w:r>
+        <w:t>H</w:t>
+      </w:r>
+      <w:r>
+        <w:rPr>
+          <w:lang w:val="ru-RU"/>
+        </w:rPr>
+        <w:t>1 &gt; 1/</w:t>
+      </w:r>
+      <w:r>
+        <w:rPr>
+          <w:lang w:val="ru-RU"/>
+        </w:rPr>
+        <w:t xml:space="preserve">16 еще раньше, </w:t>
+      </w:r>
+      <w:proofErr w:type="spellStart"/>
+      <w:r>
+        <w:rPr>
+          <w:lang w:val="ru-RU"/>
+        </w:rPr>
+        <w:t>итд</w:t>
+      </w:r>
+      <w:proofErr w:type="spellEnd"/>
+      <w:r>
+        <w:rPr>
+          <w:lang w:val="ru-RU"/>
+        </w:rPr>
+        <w:t xml:space="preserve"> </w:t>
+      </w:r>
+      <w:proofErr w:type="gramStart"/>
+      <w:r>
+        <w:rPr>
+          <w:lang w:val="ru-RU"/>
+        </w:rPr>
+        <w:t>( или</w:t>
+      </w:r>
+      <w:proofErr w:type="gramEnd"/>
+      <w:r>
+        <w:rPr>
+          <w:lang w:val="ru-RU"/>
+        </w:rPr>
+        <w:t xml:space="preserve"> </w:t>
+      </w:r>
+      <w:r>
+        <w:t>H</w:t>
+      </w:r>
+      <w:r>
+        <w:rPr>
+          <w:lang w:val="ru-RU"/>
+        </w:rPr>
+        <w:t xml:space="preserve">1 </w:t>
+      </w:r>
+      <w:r>
+        <w:rPr>
+          <w:lang w:val="ru-RU"/>
+        </w:rPr>
+        <w:t>добавляется к значению инициативы)</w:t>
+      </w:r>
+      <w:r>
+        <w:rPr>
+          <w:lang w:val="ru-RU"/>
+        </w:rPr>
+        <w:t xml:space="preserve">. При </w:t>
+      </w:r>
+      <w:proofErr w:type="gramStart"/>
+      <w:r>
+        <w:rPr>
+          <w:lang w:val="ru-RU"/>
+        </w:rPr>
+        <w:t>Этом</w:t>
+      </w:r>
+      <w:proofErr w:type="gramEnd"/>
+      <w:r>
+        <w:rPr>
+          <w:lang w:val="ru-RU"/>
+        </w:rPr>
+        <w:t xml:space="preserve"> </w:t>
+      </w:r>
+      <w:proofErr w:type="spellStart"/>
+      <w:r>
+        <w:rPr>
+          <w:lang w:val="ru-RU"/>
+        </w:rPr>
+        <w:t>хар-ки</w:t>
+      </w:r>
+      <w:proofErr w:type="spellEnd"/>
+      <w:r>
+        <w:rPr>
+          <w:lang w:val="ru-RU"/>
+        </w:rPr>
+        <w:t xml:space="preserve"> приказов меняются от </w:t>
+      </w:r>
+      <w:r>
+        <w:t>H</w:t>
+      </w:r>
+      <w:r>
+        <w:rPr>
+          <w:lang w:val="ru-RU"/>
+        </w:rPr>
+        <w:t xml:space="preserve">1, </w:t>
+      </w:r>
+      <w:r>
+        <w:t>H</w:t>
+      </w:r>
+      <w:r>
+        <w:rPr>
+          <w:lang w:val="ru-RU"/>
+        </w:rPr>
+        <w:t>0.</w:t>
+      </w:r>
+    </w:p>
+    <w:p>
+      <w:pPr>
+        <w:pStyle w:val="1"/>
+        <w:rPr>
+          <w:lang w:val="ru-RU"/>
+        </w:rPr>
+      </w:pPr>
+      <w:r>
+        <w:rPr>
+          <w:lang w:val="ru-RU"/>
+        </w:rPr>
+        <w:t>Фаза появления</w:t>
+      </w:r>
+    </w:p>
+    <w:p>
+      <w:pPr>
+        <w:rPr>
+          <w:lang w:val="ru-RU"/>
+        </w:rPr>
+      </w:pPr>
+      <w:r>
+        <w:rPr>
+          <w:lang w:val="ru-RU"/>
+        </w:rPr>
+        <w:t>Все объекты и армии, который игрок нанимал появляются. При этом уже на следующем ходу они участвуют в распределении фуража и денег.</w:t>
+      </w:r>
       <w:bookmarkStart w:id="0" w:name="_GoBack"/>
       <w:bookmarkEnd w:id="0"/>
     </w:p>
@@ -618,6 +1318,95 @@
     </w:lvl>
   </w:abstractNum>
   <w:abstractNum w:abstractNumId="1" w15:restartNumberingAfterBreak="0">
+    <w:nsid w:val="04CC410C"/>
+    <w:multiLevelType w:val="hybridMultilevel"/>
+    <w:tmpl w:val="34FC110C"/>
+    <w:lvl w:ilvl="0" w:tplc="0409000F">
+      <w:start w:val="1"/>
+      <w:numFmt w:val="decimal"/>
+      <w:lvlText w:val="%1."/>
+      <w:lvlJc w:val="left"/>
+      <w:pPr>
+        <w:ind w:left="630" w:hanging="360"/>
+      </w:pPr>
+      <w:rPr>
+        <w:rFonts w:hint="default"/>
+      </w:rPr>
+    </w:lvl>
+    <w:lvl w:ilvl="1" w:tplc="04090019" w:tentative="1">
+      <w:start w:val="1"/>
+      <w:numFmt w:val="lowerLetter"/>
+      <w:lvlText w:val="%2."/>
+      <w:lvlJc w:val="left"/>
+      <w:pPr>
+        <w:ind w:left="1440" w:hanging="360"/>
+      </w:pPr>
+    </w:lvl>
+    <w:lvl w:ilvl="2" w:tplc="0409001B" w:tentative="1">
+      <w:start w:val="1"/>
+      <w:numFmt w:val="lowerRoman"/>
+      <w:lvlText w:val="%3."/>
+      <w:lvlJc w:val="right"/>
+      <w:pPr>
+        <w:ind w:left="2160" w:hanging="180"/>
+      </w:pPr>
+    </w:lvl>
+    <w:lvl w:ilvl="3" w:tplc="0409000F" w:tentative="1">
+      <w:start w:val="1"/>
+      <w:numFmt w:val="decimal"/>
+      <w:lvlText w:val="%4."/>
+      <w:lvlJc w:val="left"/>
+      <w:pPr>
+        <w:ind w:left="2880" w:hanging="360"/>
+      </w:pPr>
+    </w:lvl>
+    <w:lvl w:ilvl="4" w:tplc="04090019" w:tentative="1">
+      <w:start w:val="1"/>
+      <w:numFmt w:val="lowerLetter"/>
+      <w:lvlText w:val="%5."/>
+      <w:lvlJc w:val="left"/>
+      <w:pPr>
+        <w:ind w:left="3600" w:hanging="360"/>
+      </w:pPr>
+    </w:lvl>
+    <w:lvl w:ilvl="5" w:tplc="0409001B" w:tentative="1">
+      <w:start w:val="1"/>
+      <w:numFmt w:val="lowerRoman"/>
+      <w:lvlText w:val="%6."/>
+      <w:lvlJc w:val="right"/>
+      <w:pPr>
+        <w:ind w:left="4320" w:hanging="180"/>
+      </w:pPr>
+    </w:lvl>
+    <w:lvl w:ilvl="6" w:tplc="0409000F" w:tentative="1">
+      <w:start w:val="1"/>
+      <w:numFmt w:val="decimal"/>
+      <w:lvlText w:val="%7."/>
+      <w:lvlJc w:val="left"/>
+      <w:pPr>
+        <w:ind w:left="5040" w:hanging="360"/>
+      </w:pPr>
+    </w:lvl>
+    <w:lvl w:ilvl="7" w:tplc="04090019" w:tentative="1">
+      <w:start w:val="1"/>
+      <w:numFmt w:val="lowerLetter"/>
+      <w:lvlText w:val="%8."/>
+      <w:lvlJc w:val="left"/>
+      <w:pPr>
+        <w:ind w:left="5760" w:hanging="360"/>
+      </w:pPr>
+    </w:lvl>
+    <w:lvl w:ilvl="8" w:tplc="0409001B" w:tentative="1">
+      <w:start w:val="1"/>
+      <w:numFmt w:val="lowerRoman"/>
+      <w:lvlText w:val="%9."/>
+      <w:lvlJc w:val="right"/>
+      <w:pPr>
+        <w:ind w:left="6480" w:hanging="180"/>
+      </w:pPr>
+    </w:lvl>
+  </w:abstractNum>
+  <w:abstractNum w:abstractNumId="2" w15:restartNumberingAfterBreak="0">
     <w:nsid w:val="114B1FDE"/>
     <w:multiLevelType w:val="hybridMultilevel"/>
     <w:tmpl w:val="BEC051A2"/>
@@ -706,7 +1495,274 @@
       </w:pPr>
     </w:lvl>
   </w:abstractNum>
-  <w:abstractNum w:abstractNumId="2" w15:restartNumberingAfterBreak="0">
+  <w:abstractNum w:abstractNumId="3" w15:restartNumberingAfterBreak="0">
+    <w:nsid w:val="17D927E4"/>
+    <w:multiLevelType w:val="hybridMultilevel"/>
+    <w:tmpl w:val="59A6BD2C"/>
+    <w:lvl w:ilvl="0" w:tplc="0409000F">
+      <w:start w:val="1"/>
+      <w:numFmt w:val="decimal"/>
+      <w:lvlText w:val="%1."/>
+      <w:lvlJc w:val="left"/>
+      <w:pPr>
+        <w:ind w:left="720" w:hanging="360"/>
+      </w:pPr>
+      <w:rPr>
+        <w:rFonts w:hint="default"/>
+      </w:rPr>
+    </w:lvl>
+    <w:lvl w:ilvl="1" w:tplc="04090019" w:tentative="1">
+      <w:start w:val="1"/>
+      <w:numFmt w:val="lowerLetter"/>
+      <w:lvlText w:val="%2."/>
+      <w:lvlJc w:val="left"/>
+      <w:pPr>
+        <w:ind w:left="1440" w:hanging="360"/>
+      </w:pPr>
+    </w:lvl>
+    <w:lvl w:ilvl="2" w:tplc="0409001B" w:tentative="1">
+      <w:start w:val="1"/>
+      <w:numFmt w:val="lowerRoman"/>
+      <w:lvlText w:val="%3."/>
+      <w:lvlJc w:val="right"/>
+      <w:pPr>
+        <w:ind w:left="2160" w:hanging="180"/>
+      </w:pPr>
+    </w:lvl>
+    <w:lvl w:ilvl="3" w:tplc="0409000F" w:tentative="1">
+      <w:start w:val="1"/>
+      <w:numFmt w:val="decimal"/>
+      <w:lvlText w:val="%4."/>
+      <w:lvlJc w:val="left"/>
+      <w:pPr>
+        <w:ind w:left="2880" w:hanging="360"/>
+      </w:pPr>
+    </w:lvl>
+    <w:lvl w:ilvl="4" w:tplc="04090019" w:tentative="1">
+      <w:start w:val="1"/>
+      <w:numFmt w:val="lowerLetter"/>
+      <w:lvlText w:val="%5."/>
+      <w:lvlJc w:val="left"/>
+      <w:pPr>
+        <w:ind w:left="3600" w:hanging="360"/>
+      </w:pPr>
+    </w:lvl>
+    <w:lvl w:ilvl="5" w:tplc="0409001B" w:tentative="1">
+      <w:start w:val="1"/>
+      <w:numFmt w:val="lowerRoman"/>
+      <w:lvlText w:val="%6."/>
+      <w:lvlJc w:val="right"/>
+      <w:pPr>
+        <w:ind w:left="4320" w:hanging="180"/>
+      </w:pPr>
+    </w:lvl>
+    <w:lvl w:ilvl="6" w:tplc="0409000F" w:tentative="1">
+      <w:start w:val="1"/>
+      <w:numFmt w:val="decimal"/>
+      <w:lvlText w:val="%7."/>
+      <w:lvlJc w:val="left"/>
+      <w:pPr>
+        <w:ind w:left="5040" w:hanging="360"/>
+      </w:pPr>
+    </w:lvl>
+    <w:lvl w:ilvl="7" w:tplc="04090019" w:tentative="1">
+      <w:start w:val="1"/>
+      <w:numFmt w:val="lowerLetter"/>
+      <w:lvlText w:val="%8."/>
+      <w:lvlJc w:val="left"/>
+      <w:pPr>
+        <w:ind w:left="5760" w:hanging="360"/>
+      </w:pPr>
+    </w:lvl>
+    <w:lvl w:ilvl="8" w:tplc="0409001B" w:tentative="1">
+      <w:start w:val="1"/>
+      <w:numFmt w:val="lowerRoman"/>
+      <w:lvlText w:val="%9."/>
+      <w:lvlJc w:val="right"/>
+      <w:pPr>
+        <w:ind w:left="6480" w:hanging="180"/>
+      </w:pPr>
+    </w:lvl>
+  </w:abstractNum>
+  <w:abstractNum w:abstractNumId="4" w15:restartNumberingAfterBreak="0">
+    <w:nsid w:val="1E2476C8"/>
+    <w:multiLevelType w:val="hybridMultilevel"/>
+    <w:tmpl w:val="F77ABA00"/>
+    <w:lvl w:ilvl="0" w:tplc="0409000F">
+      <w:start w:val="1"/>
+      <w:numFmt w:val="decimal"/>
+      <w:lvlText w:val="%1."/>
+      <w:lvlJc w:val="left"/>
+      <w:pPr>
+        <w:ind w:left="720" w:hanging="360"/>
+      </w:pPr>
+      <w:rPr>
+        <w:rFonts w:hint="default"/>
+      </w:rPr>
+    </w:lvl>
+    <w:lvl w:ilvl="1" w:tplc="04090019" w:tentative="1">
+      <w:start w:val="1"/>
+      <w:numFmt w:val="lowerLetter"/>
+      <w:lvlText w:val="%2."/>
+      <w:lvlJc w:val="left"/>
+      <w:pPr>
+        <w:ind w:left="1440" w:hanging="360"/>
+      </w:pPr>
+    </w:lvl>
+    <w:lvl w:ilvl="2" w:tplc="0409001B" w:tentative="1">
+      <w:start w:val="1"/>
+      <w:numFmt w:val="lowerRoman"/>
+      <w:lvlText w:val="%3."/>
+      <w:lvlJc w:val="right"/>
+      <w:pPr>
+        <w:ind w:left="2160" w:hanging="180"/>
+      </w:pPr>
+    </w:lvl>
+    <w:lvl w:ilvl="3" w:tplc="0409000F" w:tentative="1">
+      <w:start w:val="1"/>
+      <w:numFmt w:val="decimal"/>
+      <w:lvlText w:val="%4."/>
+      <w:lvlJc w:val="left"/>
+      <w:pPr>
+        <w:ind w:left="2880" w:hanging="360"/>
+      </w:pPr>
+    </w:lvl>
+    <w:lvl w:ilvl="4" w:tplc="04090019" w:tentative="1">
+      <w:start w:val="1"/>
+      <w:numFmt w:val="lowerLetter"/>
+      <w:lvlText w:val="%5."/>
+      <w:lvlJc w:val="left"/>
+      <w:pPr>
+        <w:ind w:left="3600" w:hanging="360"/>
+      </w:pPr>
+    </w:lvl>
+    <w:lvl w:ilvl="5" w:tplc="0409001B" w:tentative="1">
+      <w:start w:val="1"/>
+      <w:numFmt w:val="lowerRoman"/>
+      <w:lvlText w:val="%6."/>
+      <w:lvlJc w:val="right"/>
+      <w:pPr>
+        <w:ind w:left="4320" w:hanging="180"/>
+      </w:pPr>
+    </w:lvl>
+    <w:lvl w:ilvl="6" w:tplc="0409000F" w:tentative="1">
+      <w:start w:val="1"/>
+      <w:numFmt w:val="decimal"/>
+      <w:lvlText w:val="%7."/>
+      <w:lvlJc w:val="left"/>
+      <w:pPr>
+        <w:ind w:left="5040" w:hanging="360"/>
+      </w:pPr>
+    </w:lvl>
+    <w:lvl w:ilvl="7" w:tplc="04090019" w:tentative="1">
+      <w:start w:val="1"/>
+      <w:numFmt w:val="lowerLetter"/>
+      <w:lvlText w:val="%8."/>
+      <w:lvlJc w:val="left"/>
+      <w:pPr>
+        <w:ind w:left="5760" w:hanging="360"/>
+      </w:pPr>
+    </w:lvl>
+    <w:lvl w:ilvl="8" w:tplc="0409001B" w:tentative="1">
+      <w:start w:val="1"/>
+      <w:numFmt w:val="lowerRoman"/>
+      <w:lvlText w:val="%9."/>
+      <w:lvlJc w:val="right"/>
+      <w:pPr>
+        <w:ind w:left="6480" w:hanging="180"/>
+      </w:pPr>
+    </w:lvl>
+  </w:abstractNum>
+  <w:abstractNum w:abstractNumId="5" w15:restartNumberingAfterBreak="0">
+    <w:nsid w:val="1E9A28BB"/>
+    <w:multiLevelType w:val="hybridMultilevel"/>
+    <w:tmpl w:val="59A6BD2C"/>
+    <w:lvl w:ilvl="0" w:tplc="0409000F">
+      <w:start w:val="1"/>
+      <w:numFmt w:val="decimal"/>
+      <w:lvlText w:val="%1."/>
+      <w:lvlJc w:val="left"/>
+      <w:pPr>
+        <w:ind w:left="720" w:hanging="360"/>
+      </w:pPr>
+      <w:rPr>
+        <w:rFonts w:hint="default"/>
+      </w:rPr>
+    </w:lvl>
+    <w:lvl w:ilvl="1" w:tplc="04090019" w:tentative="1">
+      <w:start w:val="1"/>
+      <w:numFmt w:val="lowerLetter"/>
+      <w:lvlText w:val="%2."/>
+      <w:lvlJc w:val="left"/>
+      <w:pPr>
+        <w:ind w:left="1440" w:hanging="360"/>
+      </w:pPr>
+    </w:lvl>
+    <w:lvl w:ilvl="2" w:tplc="0409001B" w:tentative="1">
+      <w:start w:val="1"/>
+      <w:numFmt w:val="lowerRoman"/>
+      <w:lvlText w:val="%3."/>
+      <w:lvlJc w:val="right"/>
+      <w:pPr>
+        <w:ind w:left="2160" w:hanging="180"/>
+      </w:pPr>
+    </w:lvl>
+    <w:lvl w:ilvl="3" w:tplc="0409000F" w:tentative="1">
+      <w:start w:val="1"/>
+      <w:numFmt w:val="decimal"/>
+      <w:lvlText w:val="%4."/>
+      <w:lvlJc w:val="left"/>
+      <w:pPr>
+        <w:ind w:left="2880" w:hanging="360"/>
+      </w:pPr>
+    </w:lvl>
+    <w:lvl w:ilvl="4" w:tplc="04090019" w:tentative="1">
+      <w:start w:val="1"/>
+      <w:numFmt w:val="lowerLetter"/>
+      <w:lvlText w:val="%5."/>
+      <w:lvlJc w:val="left"/>
+      <w:pPr>
+        <w:ind w:left="3600" w:hanging="360"/>
+      </w:pPr>
+    </w:lvl>
+    <w:lvl w:ilvl="5" w:tplc="0409001B" w:tentative="1">
+      <w:start w:val="1"/>
+      <w:numFmt w:val="lowerRoman"/>
+      <w:lvlText w:val="%6."/>
+      <w:lvlJc w:val="right"/>
+      <w:pPr>
+        <w:ind w:left="4320" w:hanging="180"/>
+      </w:pPr>
+    </w:lvl>
+    <w:lvl w:ilvl="6" w:tplc="0409000F" w:tentative="1">
+      <w:start w:val="1"/>
+      <w:numFmt w:val="decimal"/>
+      <w:lvlText w:val="%7."/>
+      <w:lvlJc w:val="left"/>
+      <w:pPr>
+        <w:ind w:left="5040" w:hanging="360"/>
+      </w:pPr>
+    </w:lvl>
+    <w:lvl w:ilvl="7" w:tplc="04090019" w:tentative="1">
+      <w:start w:val="1"/>
+      <w:numFmt w:val="lowerLetter"/>
+      <w:lvlText w:val="%8."/>
+      <w:lvlJc w:val="left"/>
+      <w:pPr>
+        <w:ind w:left="5760" w:hanging="360"/>
+      </w:pPr>
+    </w:lvl>
+    <w:lvl w:ilvl="8" w:tplc="0409001B" w:tentative="1">
+      <w:start w:val="1"/>
+      <w:numFmt w:val="lowerRoman"/>
+      <w:lvlText w:val="%9."/>
+      <w:lvlJc w:val="right"/>
+      <w:pPr>
+        <w:ind w:left="6480" w:hanging="180"/>
+      </w:pPr>
+    </w:lvl>
+  </w:abstractNum>
+  <w:abstractNum w:abstractNumId="6" w15:restartNumberingAfterBreak="0">
     <w:nsid w:val="257C2FB9"/>
     <w:multiLevelType w:val="hybridMultilevel"/>
     <w:tmpl w:val="34FC110C"/>
@@ -795,7 +1851,7 @@
       </w:pPr>
     </w:lvl>
   </w:abstractNum>
-  <w:abstractNum w:abstractNumId="3" w15:restartNumberingAfterBreak="0">
+  <w:abstractNum w:abstractNumId="7" w15:restartNumberingAfterBreak="0">
     <w:nsid w:val="2CFE4CF6"/>
     <w:multiLevelType w:val="hybridMultilevel"/>
     <w:tmpl w:val="34FC110C"/>
@@ -806,6 +1862,95 @@
       <w:lvlJc w:val="left"/>
       <w:pPr>
         <w:ind w:left="720" w:hanging="360"/>
+      </w:pPr>
+      <w:rPr>
+        <w:rFonts w:hint="default"/>
+      </w:rPr>
+    </w:lvl>
+    <w:lvl w:ilvl="1" w:tplc="04090019" w:tentative="1">
+      <w:start w:val="1"/>
+      <w:numFmt w:val="lowerLetter"/>
+      <w:lvlText w:val="%2."/>
+      <w:lvlJc w:val="left"/>
+      <w:pPr>
+        <w:ind w:left="1440" w:hanging="360"/>
+      </w:pPr>
+    </w:lvl>
+    <w:lvl w:ilvl="2" w:tplc="0409001B" w:tentative="1">
+      <w:start w:val="1"/>
+      <w:numFmt w:val="lowerRoman"/>
+      <w:lvlText w:val="%3."/>
+      <w:lvlJc w:val="right"/>
+      <w:pPr>
+        <w:ind w:left="2160" w:hanging="180"/>
+      </w:pPr>
+    </w:lvl>
+    <w:lvl w:ilvl="3" w:tplc="0409000F" w:tentative="1">
+      <w:start w:val="1"/>
+      <w:numFmt w:val="decimal"/>
+      <w:lvlText w:val="%4."/>
+      <w:lvlJc w:val="left"/>
+      <w:pPr>
+        <w:ind w:left="2880" w:hanging="360"/>
+      </w:pPr>
+    </w:lvl>
+    <w:lvl w:ilvl="4" w:tplc="04090019" w:tentative="1">
+      <w:start w:val="1"/>
+      <w:numFmt w:val="lowerLetter"/>
+      <w:lvlText w:val="%5."/>
+      <w:lvlJc w:val="left"/>
+      <w:pPr>
+        <w:ind w:left="3600" w:hanging="360"/>
+      </w:pPr>
+    </w:lvl>
+    <w:lvl w:ilvl="5" w:tplc="0409001B" w:tentative="1">
+      <w:start w:val="1"/>
+      <w:numFmt w:val="lowerRoman"/>
+      <w:lvlText w:val="%6."/>
+      <w:lvlJc w:val="right"/>
+      <w:pPr>
+        <w:ind w:left="4320" w:hanging="180"/>
+      </w:pPr>
+    </w:lvl>
+    <w:lvl w:ilvl="6" w:tplc="0409000F" w:tentative="1">
+      <w:start w:val="1"/>
+      <w:numFmt w:val="decimal"/>
+      <w:lvlText w:val="%7."/>
+      <w:lvlJc w:val="left"/>
+      <w:pPr>
+        <w:ind w:left="5040" w:hanging="360"/>
+      </w:pPr>
+    </w:lvl>
+    <w:lvl w:ilvl="7" w:tplc="04090019" w:tentative="1">
+      <w:start w:val="1"/>
+      <w:numFmt w:val="lowerLetter"/>
+      <w:lvlText w:val="%8."/>
+      <w:lvlJc w:val="left"/>
+      <w:pPr>
+        <w:ind w:left="5760" w:hanging="360"/>
+      </w:pPr>
+    </w:lvl>
+    <w:lvl w:ilvl="8" w:tplc="0409001B" w:tentative="1">
+      <w:start w:val="1"/>
+      <w:numFmt w:val="lowerRoman"/>
+      <w:lvlText w:val="%9."/>
+      <w:lvlJc w:val="right"/>
+      <w:pPr>
+        <w:ind w:left="6480" w:hanging="180"/>
+      </w:pPr>
+    </w:lvl>
+  </w:abstractNum>
+  <w:abstractNum w:abstractNumId="8" w15:restartNumberingAfterBreak="0">
+    <w:nsid w:val="72D52822"/>
+    <w:multiLevelType w:val="hybridMultilevel"/>
+    <w:tmpl w:val="34FC110C"/>
+    <w:lvl w:ilvl="0" w:tplc="0409000F">
+      <w:start w:val="1"/>
+      <w:numFmt w:val="decimal"/>
+      <w:lvlText w:val="%1."/>
+      <w:lvlJc w:val="left"/>
+      <w:pPr>
+        <w:ind w:left="630" w:hanging="360"/>
       </w:pPr>
       <w:rPr>
         <w:rFonts w:hint="default"/>
@@ -888,13 +2033,28 @@
     <w:abstractNumId w:val="0"/>
   </w:num>
   <w:num w:numId="2">
+    <w:abstractNumId w:val="6"/>
+  </w:num>
+  <w:num w:numId="3">
     <w:abstractNumId w:val="2"/>
   </w:num>
-  <w:num w:numId="3">
+  <w:num w:numId="4">
+    <w:abstractNumId w:val="7"/>
+  </w:num>
+  <w:num w:numId="5">
     <w:abstractNumId w:val="1"/>
   </w:num>
-  <w:num w:numId="4">
+  <w:num w:numId="6">
+    <w:abstractNumId w:val="8"/>
+  </w:num>
+  <w:num w:numId="7">
     <w:abstractNumId w:val="3"/>
+  </w:num>
+  <w:num w:numId="8">
+    <w:abstractNumId w:val="5"/>
+  </w:num>
+  <w:num w:numId="9">
+    <w:abstractNumId w:val="4"/>
   </w:num>
 </w:numbering>
 </file>
@@ -1358,6 +2518,28 @@
       <w:szCs w:val="24"/>
     </w:rPr>
   </w:style>
+  <w:style w:type="paragraph" w:styleId="4">
+    <w:name w:val="heading 4"/>
+    <w:basedOn w:val="a"/>
+    <w:next w:val="a"/>
+    <w:link w:val="40"/>
+    <w:uiPriority w:val="9"/>
+    <w:unhideWhenUsed/>
+    <w:qFormat/>
+    <w:rsid w:val="00137566"/>
+    <w:pPr>
+      <w:keepNext/>
+      <w:keepLines/>
+      <w:spacing w:before="40" w:after="0"/>
+      <w:outlineLvl w:val="3"/>
+    </w:pPr>
+    <w:rPr>
+      <w:rFonts w:asciiTheme="majorHAnsi" w:eastAsiaTheme="majorEastAsia" w:hAnsiTheme="majorHAnsi" w:cstheme="majorBidi"/>
+      <w:i/>
+      <w:iCs/>
+      <w:color w:val="2E74B5" w:themeColor="accent1" w:themeShade="BF"/>
+    </w:rPr>
+  </w:style>
   <w:style w:type="character" w:default="1" w:styleId="a0">
     <w:name w:val="Default Paragraph Font"/>
     <w:uiPriority w:val="1"/>
@@ -1489,6 +2671,50 @@
       <w:ind w:left="720"/>
       <w:contextualSpacing/>
     </w:pPr>
+  </w:style>
+  <w:style w:type="paragraph" w:styleId="a8">
+    <w:name w:val="Subtitle"/>
+    <w:basedOn w:val="a"/>
+    <w:next w:val="a"/>
+    <w:link w:val="a9"/>
+    <w:uiPriority w:val="11"/>
+    <w:qFormat/>
+    <w:rsid w:val="00E06A25"/>
+    <w:pPr>
+      <w:numPr>
+        <w:ilvl w:val="1"/>
+      </w:numPr>
+    </w:pPr>
+    <w:rPr>
+      <w:rFonts w:eastAsiaTheme="minorEastAsia"/>
+      <w:color w:val="5A5A5A" w:themeColor="text1" w:themeTint="A5"/>
+      <w:spacing w:val="15"/>
+    </w:rPr>
+  </w:style>
+  <w:style w:type="character" w:customStyle="1" w:styleId="a9">
+    <w:name w:val="Подзаголовок Знак"/>
+    <w:basedOn w:val="a0"/>
+    <w:link w:val="a8"/>
+    <w:uiPriority w:val="11"/>
+    <w:rsid w:val="00E06A25"/>
+    <w:rPr>
+      <w:rFonts w:eastAsiaTheme="minorEastAsia"/>
+      <w:color w:val="5A5A5A" w:themeColor="text1" w:themeTint="A5"/>
+      <w:spacing w:val="15"/>
+    </w:rPr>
+  </w:style>
+  <w:style w:type="character" w:customStyle="1" w:styleId="40">
+    <w:name w:val="Заголовок 4 Знак"/>
+    <w:basedOn w:val="a0"/>
+    <w:link w:val="4"/>
+    <w:uiPriority w:val="9"/>
+    <w:rsid w:val="00137566"/>
+    <w:rPr>
+      <w:rFonts w:asciiTheme="majorHAnsi" w:eastAsiaTheme="majorEastAsia" w:hAnsiTheme="majorHAnsi" w:cstheme="majorBidi"/>
+      <w:i/>
+      <w:iCs/>
+      <w:color w:val="2E74B5" w:themeColor="accent1" w:themeShade="BF"/>
+    </w:rPr>
   </w:style>
 </w:styles>
 </file>

</xml_diff>